<commit_message>
a few sentence improvements in the user stories
</commit_message>
<xml_diff>
--- a/requirements_analysis/User-Stories_Original.docx
+++ b/requirements_analysis/User-Stories_Original.docx
@@ -60,7 +60,19 @@
         <w:rPr>
           <w:lang w:val="en-US"/>
         </w:rPr>
-        <w:t>As a user I want to be able to create my data and feed them to my network</w:t>
+        <w:t xml:space="preserve">As a user I want to be able to create my data </w:t>
+      </w:r>
+      <w:r>
+        <w:rPr>
+          <w:lang w:val="en-US"/>
+        </w:rPr>
+        <w:t>so that I can</w:t>
+      </w:r>
+      <w:r>
+        <w:rPr>
+          <w:lang w:val="en-US"/>
+        </w:rPr>
+        <w:t xml:space="preserve"> feed them to my network</w:t>
       </w:r>
     </w:p>
     <w:p>
@@ -78,7 +90,19 @@
         <w:rPr>
           <w:lang w:val="en-US"/>
         </w:rPr>
-        <w:t>As a user I want to be able to use my existing data set of images and feed it to the network</w:t>
+        <w:t xml:space="preserve">As a user I want to be able to use my existing data set of images </w:t>
+      </w:r>
+      <w:r>
+        <w:rPr>
+          <w:lang w:val="en-US"/>
+        </w:rPr>
+        <w:t xml:space="preserve">so that I can </w:t>
+      </w:r>
+      <w:r>
+        <w:rPr>
+          <w:lang w:val="en-US"/>
+        </w:rPr>
+        <w:t>feed it to the network</w:t>
       </w:r>
     </w:p>
     <w:p>
@@ -96,7 +120,25 @@
         <w:rPr>
           <w:lang w:val="en-US"/>
         </w:rPr>
-        <w:t>As a user I want to load the dataset into the model for the classification</w:t>
+        <w:t xml:space="preserve">As a user I want to load the dataset into the model </w:t>
+      </w:r>
+      <w:r>
+        <w:rPr>
+          <w:lang w:val="en-US"/>
+        </w:rPr>
+        <w:t>so that I can</w:t>
+      </w:r>
+      <w:r>
+        <w:rPr>
+          <w:lang w:val="en-US"/>
+        </w:rPr>
+        <w:t xml:space="preserve"> make</w:t>
+      </w:r>
+      <w:r>
+        <w:rPr>
+          <w:lang w:val="en-US"/>
+        </w:rPr>
+        <w:t xml:space="preserve"> classification</w:t>
       </w:r>
     </w:p>
     <w:p>
@@ -116,6 +158,12 @@
         </w:rPr>
         <w:t>As a user I want to validate the dataset once the dataset is loaded</w:t>
       </w:r>
+      <w:r>
+        <w:rPr>
+          <w:lang w:val="en-US"/>
+        </w:rPr>
+        <w:t xml:space="preserve"> so that I can train the model</w:t>
+      </w:r>
     </w:p>
     <w:p>
       <w:pPr>
@@ -134,6 +182,18 @@
         </w:rPr>
         <w:t xml:space="preserve">As a user I want my dataset to be saved once is preprocessed </w:t>
       </w:r>
+      <w:r>
+        <w:rPr>
+          <w:lang w:val="en-US"/>
+        </w:rPr>
+        <w:t>so that I can</w:t>
+      </w:r>
+      <w:r>
+        <w:rPr>
+          <w:lang w:val="en-US"/>
+        </w:rPr>
+        <w:t xml:space="preserve"> train the model</w:t>
+      </w:r>
     </w:p>
     <w:p>
       <w:pPr>
@@ -164,6 +224,24 @@
         </w:rPr>
         <w:t xml:space="preserve"> all the preprocessing steps</w:t>
       </w:r>
+      <w:r>
+        <w:rPr>
+          <w:lang w:val="en-US"/>
+        </w:rPr>
+        <w:t xml:space="preserve"> </w:t>
+      </w:r>
+      <w:r>
+        <w:rPr>
+          <w:lang w:val="en-US"/>
+        </w:rPr>
+        <w:t>so that I can</w:t>
+      </w:r>
+      <w:r>
+        <w:rPr>
+          <w:lang w:val="en-US"/>
+        </w:rPr>
+        <w:t xml:space="preserve"> train the model</w:t>
+      </w:r>
     </w:p>
     <w:p>
       <w:pPr>
@@ -182,15 +260,568 @@
         </w:rPr>
         <w:t>As a user I want the system to inform me in case of an error</w:t>
       </w:r>
-    </w:p>
-    <w:p>
-      <w:pPr>
-        <w:rPr>
-          <w:lang w:val="en-US"/>
-        </w:rPr>
-      </w:pPr>
+      <w:r>
+        <w:rPr>
+          <w:lang w:val="en-US"/>
+        </w:rPr>
+        <w:t xml:space="preserve"> so that I can know where to look at.</w:t>
+      </w:r>
+    </w:p>
+    <w:p>
+      <w:pPr>
+        <w:rPr>
+          <w:lang w:val="en-US"/>
+        </w:rPr>
+      </w:pPr>
+    </w:p>
+    <w:p>
+      <w:pPr>
+        <w:pStyle w:val="Heading3"/>
+        <w:rPr>
+          <w:lang w:val="en-US"/>
+        </w:rPr>
+      </w:pPr>
+      <w:r>
+        <w:rPr>
+          <w:lang w:val="en-US"/>
+        </w:rPr>
+        <w:t>Model</w:t>
+      </w:r>
+      <w:r>
+        <w:rPr>
+          <w:lang w:val="en-US"/>
+        </w:rPr>
+        <w:t xml:space="preserve"> </w:t>
+      </w:r>
+      <w:r>
+        <w:rPr>
+          <w:lang w:val="en-US"/>
+        </w:rPr>
+        <w:t>Training</w:t>
+      </w:r>
+    </w:p>
+    <w:p>
+      <w:pPr>
+        <w:rPr>
+          <w:lang w:val="en-US"/>
+        </w:rPr>
+      </w:pPr>
+    </w:p>
+    <w:p>
+      <w:pPr>
+        <w:pStyle w:val="ListParagraph"/>
+        <w:numPr>
+          <w:ilvl w:val="0"/>
+          <w:numId w:val="2"/>
+        </w:numPr>
+        <w:rPr>
+          <w:lang w:val="en-US"/>
+        </w:rPr>
+      </w:pPr>
+      <w:r>
+        <w:rPr>
+          <w:lang w:val="en-US"/>
+        </w:rPr>
+        <w:t xml:space="preserve">As a user I want to be able to choose the number of the dense layers </w:t>
+      </w:r>
+      <w:r>
+        <w:rPr>
+          <w:lang w:val="en-US"/>
+        </w:rPr>
+        <w:t>so that I can</w:t>
+      </w:r>
+      <w:r>
+        <w:rPr>
+          <w:lang w:val="en-US"/>
+        </w:rPr>
+        <w:t xml:space="preserve"> train my model</w:t>
+      </w:r>
+    </w:p>
+    <w:p>
+      <w:pPr>
+        <w:pStyle w:val="ListParagraph"/>
+        <w:numPr>
+          <w:ilvl w:val="0"/>
+          <w:numId w:val="2"/>
+        </w:numPr>
+        <w:rPr>
+          <w:lang w:val="en-US"/>
+        </w:rPr>
+      </w:pPr>
+      <w:r>
+        <w:rPr>
+          <w:lang w:val="en-US"/>
+        </w:rPr>
+        <w:t>As a user</w:t>
+      </w:r>
+      <w:r>
+        <w:rPr>
+          <w:lang w:val="en-US"/>
+        </w:rPr>
+        <w:t xml:space="preserve"> I want to be able to choose the number of the layers </w:t>
+      </w:r>
+      <w:r>
+        <w:rPr>
+          <w:lang w:val="en-US"/>
+        </w:rPr>
+        <w:t xml:space="preserve">so that I can </w:t>
+      </w:r>
+      <w:r>
+        <w:rPr>
+          <w:lang w:val="en-US"/>
+        </w:rPr>
+        <w:t>train my model</w:t>
+      </w:r>
+    </w:p>
+    <w:p>
+      <w:pPr>
+        <w:pStyle w:val="ListParagraph"/>
+        <w:numPr>
+          <w:ilvl w:val="0"/>
+          <w:numId w:val="2"/>
+        </w:numPr>
+        <w:rPr>
+          <w:lang w:val="en-US"/>
+        </w:rPr>
+      </w:pPr>
+      <w:r>
+        <w:rPr>
+          <w:lang w:val="en-US"/>
+        </w:rPr>
+        <w:t>As a user</w:t>
+      </w:r>
+      <w:r>
+        <w:rPr>
+          <w:lang w:val="en-US"/>
+        </w:rPr>
+        <w:t xml:space="preserve"> I want the system to be able to build the model and initialize the model parameters</w:t>
+      </w:r>
+      <w:r>
+        <w:rPr>
+          <w:lang w:val="en-US"/>
+        </w:rPr>
+        <w:t xml:space="preserve"> </w:t>
+      </w:r>
+      <w:r>
+        <w:rPr>
+          <w:lang w:val="en-US"/>
+        </w:rPr>
+        <w:t>so that I can</w:t>
+      </w:r>
+      <w:r>
+        <w:rPr>
+          <w:lang w:val="en-US"/>
+        </w:rPr>
+        <w:t xml:space="preserve"> train train my model</w:t>
+      </w:r>
+    </w:p>
+    <w:p>
+      <w:pPr>
+        <w:pStyle w:val="ListParagraph"/>
+        <w:numPr>
+          <w:ilvl w:val="0"/>
+          <w:numId w:val="2"/>
+        </w:numPr>
+        <w:rPr>
+          <w:lang w:val="en-US"/>
+        </w:rPr>
+      </w:pPr>
+      <w:r>
+        <w:rPr>
+          <w:lang w:val="en-US"/>
+        </w:rPr>
+        <w:t>As a user</w:t>
+      </w:r>
+      <w:r>
+        <w:rPr>
+          <w:lang w:val="en-US"/>
+        </w:rPr>
+        <w:t xml:space="preserve"> </w:t>
+      </w:r>
+      <w:r>
+        <w:rPr>
+          <w:lang w:val="en-US"/>
+        </w:rPr>
+        <w:t xml:space="preserve">I want </w:t>
+      </w:r>
+      <w:r>
+        <w:rPr>
+          <w:lang w:val="en-US"/>
+        </w:rPr>
+        <w:t>the system to validate all the training steps</w:t>
+      </w:r>
+      <w:r>
+        <w:rPr>
+          <w:lang w:val="en-US"/>
+        </w:rPr>
+        <w:t xml:space="preserve"> </w:t>
+      </w:r>
+      <w:r>
+        <w:rPr>
+          <w:lang w:val="en-US"/>
+        </w:rPr>
+        <w:t>so that I can</w:t>
+      </w:r>
+      <w:r>
+        <w:rPr>
+          <w:lang w:val="en-US"/>
+        </w:rPr>
+        <w:t xml:space="preserve"> evaluate the model</w:t>
+      </w:r>
+    </w:p>
+    <w:p>
+      <w:pPr>
+        <w:pStyle w:val="ListParagraph"/>
+        <w:numPr>
+          <w:ilvl w:val="0"/>
+          <w:numId w:val="2"/>
+        </w:numPr>
+        <w:rPr>
+          <w:lang w:val="en-US"/>
+        </w:rPr>
+      </w:pPr>
+      <w:r>
+        <w:rPr>
+          <w:lang w:val="en-US"/>
+        </w:rPr>
+        <w:t>As a use</w:t>
+      </w:r>
+      <w:r>
+        <w:rPr>
+          <w:lang w:val="en-US"/>
+        </w:rPr>
+        <w:t>r I want the system to inform me in case of an error</w:t>
+      </w:r>
+      <w:r>
+        <w:rPr>
+          <w:lang w:val="en-US"/>
+        </w:rPr>
+        <w:t xml:space="preserve"> </w:t>
+      </w:r>
+      <w:r>
+        <w:rPr>
+          <w:lang w:val="en-US"/>
+        </w:rPr>
+        <w:t>so that I can</w:t>
+      </w:r>
+      <w:r>
+        <w:rPr>
+          <w:lang w:val="en-US"/>
+        </w:rPr>
+        <w:t xml:space="preserve"> where I can look at.</w:t>
+      </w:r>
+    </w:p>
+    <w:p>
+      <w:pPr>
+        <w:rPr>
+          <w:lang w:val="en-US"/>
+        </w:rPr>
+      </w:pPr>
+    </w:p>
+    <w:p>
+      <w:pPr>
+        <w:pStyle w:val="Heading3"/>
+        <w:rPr>
+          <w:lang w:val="en-US"/>
+        </w:rPr>
+      </w:pPr>
+      <w:r>
+        <w:rPr>
+          <w:lang w:val="en-US"/>
+        </w:rPr>
+        <w:t xml:space="preserve">Model </w:t>
+      </w:r>
+      <w:r>
+        <w:rPr>
+          <w:lang w:val="en-US"/>
+        </w:rPr>
+        <w:t>Evaluation</w:t>
+      </w:r>
+    </w:p>
+    <w:p>
+      <w:pPr>
+        <w:rPr>
+          <w:lang w:val="en-US"/>
+        </w:rPr>
+      </w:pPr>
+    </w:p>
+    <w:p>
+      <w:pPr>
+        <w:pStyle w:val="ListParagraph"/>
+        <w:numPr>
+          <w:ilvl w:val="0"/>
+          <w:numId w:val="3"/>
+        </w:numPr>
+        <w:rPr>
+          <w:lang w:val="en-US"/>
+        </w:rPr>
+      </w:pPr>
+      <w:r>
+        <w:rPr>
+          <w:lang w:val="en-US"/>
+        </w:rPr>
+        <w:t>As a user</w:t>
+      </w:r>
+      <w:r>
+        <w:rPr>
+          <w:lang w:val="en-US"/>
+        </w:rPr>
+        <w:t xml:space="preserve"> I want the system to evaluate the model</w:t>
+      </w:r>
+      <w:r>
+        <w:rPr>
+          <w:lang w:val="en-US"/>
+        </w:rPr>
+        <w:t xml:space="preserve"> </w:t>
+      </w:r>
+      <w:r>
+        <w:rPr>
+          <w:lang w:val="en-US"/>
+        </w:rPr>
+        <w:t>so that I can</w:t>
+      </w:r>
+      <w:r>
+        <w:rPr>
+          <w:lang w:val="en-US"/>
+        </w:rPr>
+        <w:t xml:space="preserve"> get the classification</w:t>
+      </w:r>
+    </w:p>
+    <w:p>
+      <w:pPr>
+        <w:pStyle w:val="ListParagraph"/>
+        <w:numPr>
+          <w:ilvl w:val="0"/>
+          <w:numId w:val="3"/>
+        </w:numPr>
+        <w:rPr>
+          <w:lang w:val="en-US"/>
+        </w:rPr>
+      </w:pPr>
+      <w:r>
+        <w:rPr>
+          <w:lang w:val="en-US"/>
+        </w:rPr>
+        <w:t>As a user</w:t>
+      </w:r>
+      <w:r>
+        <w:rPr>
+          <w:lang w:val="en-US"/>
+        </w:rPr>
+        <w:t xml:space="preserve"> I want the evaluation model to load the trained model</w:t>
+      </w:r>
+      <w:r>
+        <w:rPr>
+          <w:lang w:val="en-US"/>
+        </w:rPr>
+        <w:t xml:space="preserve"> </w:t>
+      </w:r>
+      <w:r>
+        <w:rPr>
+          <w:lang w:val="en-US"/>
+        </w:rPr>
+        <w:t>so that I can get the classification</w:t>
+      </w:r>
+    </w:p>
+    <w:p>
+      <w:pPr>
+        <w:pStyle w:val="ListParagraph"/>
+        <w:numPr>
+          <w:ilvl w:val="0"/>
+          <w:numId w:val="3"/>
+        </w:numPr>
+        <w:rPr>
+          <w:lang w:val="en-US"/>
+        </w:rPr>
+      </w:pPr>
+      <w:r>
+        <w:rPr>
+          <w:lang w:val="en-US"/>
+        </w:rPr>
+        <w:t>As a user</w:t>
+      </w:r>
+      <w:r>
+        <w:rPr>
+          <w:lang w:val="en-US"/>
+        </w:rPr>
+        <w:t xml:space="preserve"> I want to see the prediction of the evaluation</w:t>
+      </w:r>
+      <w:r>
+        <w:rPr>
+          <w:lang w:val="en-US"/>
+        </w:rPr>
+        <w:t xml:space="preserve"> </w:t>
+      </w:r>
+      <w:r>
+        <w:rPr>
+          <w:lang w:val="en-US"/>
+        </w:rPr>
+        <w:t>so that I can get the classification</w:t>
+      </w:r>
+    </w:p>
+    <w:p>
+      <w:pPr>
+        <w:pStyle w:val="ListParagraph"/>
+        <w:numPr>
+          <w:ilvl w:val="0"/>
+          <w:numId w:val="3"/>
+        </w:numPr>
+        <w:rPr>
+          <w:lang w:val="en-US"/>
+        </w:rPr>
+      </w:pPr>
+      <w:r>
+        <w:rPr>
+          <w:lang w:val="en-US"/>
+        </w:rPr>
+        <w:t>As a user</w:t>
+      </w:r>
+      <w:r>
+        <w:rPr>
+          <w:lang w:val="en-US"/>
+        </w:rPr>
+        <w:t xml:space="preserve"> I want the system to print report for performance</w:t>
+      </w:r>
+      <w:r>
+        <w:rPr>
+          <w:lang w:val="en-US"/>
+        </w:rPr>
+        <w:t xml:space="preserve"> </w:t>
+      </w:r>
+      <w:r>
+        <w:rPr>
+          <w:lang w:val="en-US"/>
+        </w:rPr>
+        <w:t xml:space="preserve">so that I can </w:t>
+      </w:r>
+      <w:r>
+        <w:rPr>
+          <w:lang w:val="en-US"/>
+        </w:rPr>
+        <w:t>know how the system behaves / performs.</w:t>
+      </w:r>
+    </w:p>
+    <w:p>
+      <w:pPr>
+        <w:pStyle w:val="ListParagraph"/>
+        <w:numPr>
+          <w:ilvl w:val="0"/>
+          <w:numId w:val="3"/>
+        </w:numPr>
+        <w:rPr>
+          <w:lang w:val="en-US"/>
+        </w:rPr>
+      </w:pPr>
+      <w:r>
+        <w:rPr>
+          <w:lang w:val="en-US"/>
+        </w:rPr>
+        <w:t>As a user</w:t>
+      </w:r>
+      <w:r>
+        <w:rPr>
+          <w:lang w:val="en-US"/>
+        </w:rPr>
+        <w:t xml:space="preserve"> I want the to export the results of the evaluation</w:t>
+      </w:r>
+      <w:r>
+        <w:rPr>
+          <w:lang w:val="en-US"/>
+        </w:rPr>
+        <w:t xml:space="preserve"> </w:t>
+      </w:r>
+      <w:r>
+        <w:rPr>
+          <w:lang w:val="en-US"/>
+        </w:rPr>
+        <w:t xml:space="preserve">so that I can </w:t>
+      </w:r>
+      <w:r>
+        <w:rPr>
+          <w:lang w:val="en-US"/>
+        </w:rPr>
+        <w:t>read them.</w:t>
+      </w:r>
+    </w:p>
+    <w:p>
+      <w:pPr>
+        <w:pStyle w:val="ListParagraph"/>
+        <w:numPr>
+          <w:ilvl w:val="0"/>
+          <w:numId w:val="3"/>
+        </w:numPr>
+        <w:rPr>
+          <w:lang w:val="en-US"/>
+        </w:rPr>
+      </w:pPr>
+      <w:r>
+        <w:rPr>
+          <w:lang w:val="en-US"/>
+        </w:rPr>
+        <w:t xml:space="preserve">As a user the system to validate all the </w:t>
+      </w:r>
+      <w:r>
+        <w:rPr>
+          <w:lang w:val="en-US"/>
+        </w:rPr>
+        <w:t>evaluation</w:t>
+      </w:r>
       <w:bookmarkStart w:id="0" w:name="_GoBack"/>
       <w:bookmarkEnd w:id="0"/>
+      <w:r>
+        <w:rPr>
+          <w:lang w:val="en-US"/>
+        </w:rPr>
+        <w:t xml:space="preserve"> steps</w:t>
+      </w:r>
+      <w:r>
+        <w:rPr>
+          <w:lang w:val="en-US"/>
+        </w:rPr>
+        <w:t xml:space="preserve"> </w:t>
+      </w:r>
+      <w:r>
+        <w:rPr>
+          <w:lang w:val="en-US"/>
+        </w:rPr>
+        <w:t>so that I can get the classification</w:t>
+      </w:r>
+    </w:p>
+    <w:p>
+      <w:pPr>
+        <w:pStyle w:val="ListParagraph"/>
+        <w:numPr>
+          <w:ilvl w:val="0"/>
+          <w:numId w:val="3"/>
+        </w:numPr>
+        <w:rPr>
+          <w:lang w:val="en-US"/>
+        </w:rPr>
+      </w:pPr>
+      <w:r>
+        <w:rPr>
+          <w:lang w:val="en-US"/>
+        </w:rPr>
+        <w:t>As a user I want the system to inform me in case of an error</w:t>
+      </w:r>
+      <w:r>
+        <w:rPr>
+          <w:lang w:val="en-US"/>
+        </w:rPr>
+        <w:t xml:space="preserve"> </w:t>
+      </w:r>
+      <w:r>
+        <w:rPr>
+          <w:lang w:val="en-US"/>
+        </w:rPr>
+        <w:t xml:space="preserve">so that I can </w:t>
+      </w:r>
+      <w:r>
+        <w:rPr>
+          <w:lang w:val="en-US"/>
+        </w:rPr>
+        <w:t>know where to look at.</w:t>
+      </w:r>
     </w:p>
     <w:p>
       <w:pPr>
@@ -199,11 +830,80 @@
           <w:lang w:val="en-US"/>
         </w:rPr>
       </w:pPr>
-      <w:r>
-        <w:rPr>
-          <w:lang w:val="en-US"/>
-        </w:rPr>
-        <w:t>Model</w:t>
+    </w:p>
+    <w:p>
+      <w:pPr>
+        <w:pStyle w:val="Heading3"/>
+        <w:rPr>
+          <w:lang w:val="en-US"/>
+        </w:rPr>
+      </w:pPr>
+      <w:r>
+        <w:rPr>
+          <w:lang w:val="en-US"/>
+        </w:rPr>
+        <w:t>Cloud Support</w:t>
+      </w:r>
+    </w:p>
+    <w:p>
+      <w:pPr>
+        <w:rPr>
+          <w:lang w:val="en-US"/>
+        </w:rPr>
+      </w:pPr>
+    </w:p>
+    <w:p>
+      <w:pPr>
+        <w:pStyle w:val="ListParagraph"/>
+        <w:numPr>
+          <w:ilvl w:val="0"/>
+          <w:numId w:val="4"/>
+        </w:numPr>
+        <w:rPr>
+          <w:lang w:val="en-US"/>
+        </w:rPr>
+      </w:pPr>
+      <w:r>
+        <w:rPr>
+          <w:lang w:val="en-US"/>
+        </w:rPr>
+        <w:t>As a user I want t</w:t>
+      </w:r>
+      <w:r>
+        <w:rPr>
+          <w:lang w:val="en-US"/>
+        </w:rPr>
+        <w:t xml:space="preserve">he system to be capable to be executed on the amazon web services </w:t>
+      </w:r>
+      <w:r>
+        <w:rPr>
+          <w:lang w:val="en-US"/>
+        </w:rPr>
+        <w:t xml:space="preserve">so that I can </w:t>
+      </w:r>
+      <w:r>
+        <w:rPr>
+          <w:lang w:val="en-US"/>
+        </w:rPr>
+        <w:t>have higher performance</w:t>
+      </w:r>
+    </w:p>
+    <w:p>
+      <w:pPr>
+        <w:pStyle w:val="ListParagraph"/>
+        <w:numPr>
+          <w:ilvl w:val="0"/>
+          <w:numId w:val="4"/>
+        </w:numPr>
+        <w:rPr>
+          <w:lang w:val="en-US"/>
+        </w:rPr>
+      </w:pPr>
+      <w:r>
+        <w:rPr>
+          <w:lang w:val="en-US"/>
+        </w:rPr>
+        <w:t>As a user I want the system to be able to prepare the data on the amazon web services</w:t>
       </w:r>
       <w:r>
         <w:rPr>
@@ -215,322 +915,93 @@
         <w:rPr>
           <w:lang w:val="en-US"/>
         </w:rPr>
-        <w:t>Training</w:t>
-      </w:r>
-    </w:p>
-    <w:p>
-      <w:pPr>
-        <w:rPr>
-          <w:lang w:val="en-US"/>
-        </w:rPr>
-      </w:pPr>
-    </w:p>
-    <w:p>
-      <w:pPr>
-        <w:pStyle w:val="ListParagraph"/>
-        <w:numPr>
-          <w:ilvl w:val="0"/>
-          <w:numId w:val="2"/>
-        </w:numPr>
-        <w:rPr>
-          <w:lang w:val="en-US"/>
-        </w:rPr>
-      </w:pPr>
-      <w:r>
-        <w:rPr>
-          <w:lang w:val="en-US"/>
-        </w:rPr>
-        <w:t>As a user I want to be able to choose the number of the dense layers to train my model</w:t>
-      </w:r>
-    </w:p>
-    <w:p>
-      <w:pPr>
-        <w:pStyle w:val="ListParagraph"/>
-        <w:numPr>
-          <w:ilvl w:val="0"/>
-          <w:numId w:val="2"/>
-        </w:numPr>
-        <w:rPr>
-          <w:lang w:val="en-US"/>
-        </w:rPr>
-      </w:pPr>
-      <w:r>
-        <w:rPr>
-          <w:lang w:val="en-US"/>
-        </w:rPr>
-        <w:t>As a user</w:t>
-      </w:r>
-      <w:r>
-        <w:rPr>
-          <w:lang w:val="en-US"/>
-        </w:rPr>
-        <w:t xml:space="preserve"> I want to be able to choose the number of the layers to train my model</w:t>
-      </w:r>
-    </w:p>
-    <w:p>
-      <w:pPr>
-        <w:pStyle w:val="ListParagraph"/>
-        <w:numPr>
-          <w:ilvl w:val="0"/>
-          <w:numId w:val="2"/>
-        </w:numPr>
-        <w:rPr>
-          <w:lang w:val="en-US"/>
-        </w:rPr>
-      </w:pPr>
-      <w:r>
-        <w:rPr>
-          <w:lang w:val="en-US"/>
-        </w:rPr>
-        <w:t>As a user</w:t>
-      </w:r>
-      <w:r>
-        <w:rPr>
-          <w:lang w:val="en-US"/>
-        </w:rPr>
-        <w:t xml:space="preserve"> I want the system to be able to build the model and initialize the model parameters</w:t>
-      </w:r>
-    </w:p>
-    <w:p>
-      <w:pPr>
-        <w:pStyle w:val="ListParagraph"/>
-        <w:numPr>
-          <w:ilvl w:val="0"/>
-          <w:numId w:val="2"/>
-        </w:numPr>
-        <w:rPr>
-          <w:lang w:val="en-US"/>
-        </w:rPr>
-      </w:pPr>
-      <w:r>
-        <w:rPr>
-          <w:lang w:val="en-US"/>
-        </w:rPr>
-        <w:t>As a user</w:t>
-      </w:r>
-      <w:r>
-        <w:rPr>
-          <w:lang w:val="en-US"/>
-        </w:rPr>
-        <w:t xml:space="preserve"> the system to validate all the training steps</w:t>
-      </w:r>
-    </w:p>
-    <w:p>
-      <w:pPr>
-        <w:pStyle w:val="ListParagraph"/>
-        <w:numPr>
-          <w:ilvl w:val="0"/>
-          <w:numId w:val="2"/>
-        </w:numPr>
-        <w:rPr>
-          <w:lang w:val="en-US"/>
-        </w:rPr>
-      </w:pPr>
-      <w:r>
-        <w:rPr>
-          <w:lang w:val="en-US"/>
-        </w:rPr>
-        <w:t>As a use</w:t>
-      </w:r>
-      <w:r>
-        <w:rPr>
-          <w:lang w:val="en-US"/>
-        </w:rPr>
-        <w:t>r I want the system to inform me in case of an error</w:t>
-      </w:r>
-    </w:p>
-    <w:p>
-      <w:pPr>
-        <w:rPr>
-          <w:lang w:val="en-US"/>
-        </w:rPr>
-      </w:pPr>
-    </w:p>
-    <w:p>
-      <w:pPr>
-        <w:pStyle w:val="Heading3"/>
-        <w:rPr>
-          <w:lang w:val="en-US"/>
-        </w:rPr>
-      </w:pPr>
-      <w:r>
-        <w:rPr>
-          <w:lang w:val="en-US"/>
-        </w:rPr>
-        <w:t xml:space="preserve">Model </w:t>
-      </w:r>
-      <w:r>
-        <w:rPr>
-          <w:lang w:val="en-US"/>
-        </w:rPr>
-        <w:t>Evaluation</w:t>
-      </w:r>
-    </w:p>
-    <w:p>
-      <w:pPr>
-        <w:rPr>
-          <w:lang w:val="en-US"/>
-        </w:rPr>
-      </w:pPr>
-    </w:p>
-    <w:p>
-      <w:pPr>
-        <w:pStyle w:val="ListParagraph"/>
-        <w:numPr>
-          <w:ilvl w:val="0"/>
-          <w:numId w:val="3"/>
-        </w:numPr>
-        <w:rPr>
-          <w:lang w:val="en-US"/>
-        </w:rPr>
-      </w:pPr>
-      <w:r>
-        <w:rPr>
-          <w:lang w:val="en-US"/>
-        </w:rPr>
-        <w:t>As a user</w:t>
-      </w:r>
-      <w:r>
-        <w:rPr>
-          <w:lang w:val="en-US"/>
-        </w:rPr>
-        <w:t xml:space="preserve"> I want the system to evaluate the model</w:t>
-      </w:r>
-    </w:p>
-    <w:p>
-      <w:pPr>
-        <w:pStyle w:val="ListParagraph"/>
-        <w:numPr>
-          <w:ilvl w:val="0"/>
-          <w:numId w:val="3"/>
-        </w:numPr>
-        <w:rPr>
-          <w:lang w:val="en-US"/>
-        </w:rPr>
-      </w:pPr>
-      <w:r>
-        <w:rPr>
-          <w:lang w:val="en-US"/>
-        </w:rPr>
-        <w:t>As a user</w:t>
-      </w:r>
-      <w:r>
-        <w:rPr>
-          <w:lang w:val="en-US"/>
-        </w:rPr>
-        <w:t xml:space="preserve"> I want the evaluation model to load the trained model</w:t>
-      </w:r>
-    </w:p>
-    <w:p>
-      <w:pPr>
-        <w:pStyle w:val="ListParagraph"/>
-        <w:numPr>
-          <w:ilvl w:val="0"/>
-          <w:numId w:val="3"/>
-        </w:numPr>
-        <w:rPr>
-          <w:lang w:val="en-US"/>
-        </w:rPr>
-      </w:pPr>
-      <w:r>
-        <w:rPr>
-          <w:lang w:val="en-US"/>
-        </w:rPr>
-        <w:t>As a user</w:t>
-      </w:r>
-      <w:r>
-        <w:rPr>
-          <w:lang w:val="en-US"/>
-        </w:rPr>
-        <w:t xml:space="preserve"> I want to see the prediction of the evaluation</w:t>
-      </w:r>
-    </w:p>
-    <w:p>
-      <w:pPr>
-        <w:pStyle w:val="ListParagraph"/>
-        <w:numPr>
-          <w:ilvl w:val="0"/>
-          <w:numId w:val="3"/>
-        </w:numPr>
-        <w:rPr>
-          <w:lang w:val="en-US"/>
-        </w:rPr>
-      </w:pPr>
-      <w:r>
-        <w:rPr>
-          <w:lang w:val="en-US"/>
-        </w:rPr>
-        <w:t>As a user</w:t>
-      </w:r>
-      <w:r>
-        <w:rPr>
-          <w:lang w:val="en-US"/>
-        </w:rPr>
-        <w:t xml:space="preserve"> I want the system to print report for performance</w:t>
-      </w:r>
-    </w:p>
-    <w:p>
-      <w:pPr>
-        <w:pStyle w:val="ListParagraph"/>
-        <w:numPr>
-          <w:ilvl w:val="0"/>
-          <w:numId w:val="3"/>
-        </w:numPr>
-        <w:rPr>
-          <w:lang w:val="en-US"/>
-        </w:rPr>
-      </w:pPr>
-      <w:r>
-        <w:rPr>
-          <w:lang w:val="en-US"/>
-        </w:rPr>
-        <w:t>As a user</w:t>
-      </w:r>
-      <w:r>
-        <w:rPr>
-          <w:lang w:val="en-US"/>
-        </w:rPr>
-        <w:t xml:space="preserve"> I want the to export the results of the evaluation</w:t>
-      </w:r>
-    </w:p>
-    <w:p>
-      <w:pPr>
-        <w:pStyle w:val="ListParagraph"/>
-        <w:numPr>
-          <w:ilvl w:val="0"/>
-          <w:numId w:val="3"/>
-        </w:numPr>
-        <w:rPr>
-          <w:lang w:val="en-US"/>
-        </w:rPr>
-      </w:pPr>
-      <w:r>
-        <w:rPr>
-          <w:lang w:val="en-US"/>
-        </w:rPr>
-        <w:t xml:space="preserve">As a user the system to validate all the </w:t>
-      </w:r>
-      <w:proofErr w:type="spellStart"/>
-      <w:r>
-        <w:rPr>
-          <w:lang w:val="en-US"/>
-        </w:rPr>
-        <w:t>evalution</w:t>
-      </w:r>
-      <w:proofErr w:type="spellEnd"/>
-      <w:r>
-        <w:rPr>
-          <w:lang w:val="en-US"/>
-        </w:rPr>
-        <w:t xml:space="preserve"> steps</w:t>
-      </w:r>
-    </w:p>
-    <w:p>
-      <w:pPr>
-        <w:pStyle w:val="ListParagraph"/>
-        <w:numPr>
-          <w:ilvl w:val="0"/>
-          <w:numId w:val="3"/>
+        <w:t xml:space="preserve">I can </w:t>
+      </w:r>
+      <w:r>
+        <w:rPr>
+          <w:lang w:val="en-US"/>
+        </w:rPr>
+        <w:t>feed them to the network</w:t>
+      </w:r>
+    </w:p>
+    <w:p>
+      <w:pPr>
+        <w:pStyle w:val="ListParagraph"/>
+        <w:numPr>
+          <w:ilvl w:val="0"/>
+          <w:numId w:val="4"/>
+        </w:numPr>
+        <w:rPr>
+          <w:lang w:val="en-US"/>
+        </w:rPr>
+      </w:pPr>
+      <w:r>
+        <w:rPr>
+          <w:lang w:val="en-US"/>
+        </w:rPr>
+        <w:t>As a user I want the system to be able to build the model on the amazon web services</w:t>
+      </w:r>
+      <w:r>
+        <w:rPr>
+          <w:lang w:val="en-US"/>
+        </w:rPr>
+        <w:t xml:space="preserve"> </w:t>
+      </w:r>
+      <w:r>
+        <w:rPr>
+          <w:lang w:val="en-US"/>
+        </w:rPr>
+        <w:t xml:space="preserve">I can </w:t>
+      </w:r>
+      <w:r>
+        <w:rPr>
+          <w:lang w:val="en-US"/>
+        </w:rPr>
+        <w:t>evaluate it</w:t>
+      </w:r>
+    </w:p>
+    <w:p>
+      <w:pPr>
+        <w:pStyle w:val="ListParagraph"/>
+        <w:numPr>
+          <w:ilvl w:val="0"/>
+          <w:numId w:val="4"/>
+        </w:numPr>
+        <w:rPr>
+          <w:lang w:val="en-US"/>
+        </w:rPr>
+      </w:pPr>
+      <w:r>
+        <w:rPr>
+          <w:lang w:val="en-US"/>
+        </w:rPr>
+        <w:t>As a user I want the system to validate the build on the amazon web services</w:t>
+      </w:r>
+      <w:r>
+        <w:rPr>
+          <w:lang w:val="en-US"/>
+        </w:rPr>
+        <w:t xml:space="preserve"> </w:t>
+      </w:r>
+      <w:r>
+        <w:rPr>
+          <w:lang w:val="en-US"/>
+        </w:rPr>
+        <w:t xml:space="preserve">I can </w:t>
+      </w:r>
+      <w:r>
+        <w:rPr>
+          <w:lang w:val="en-US"/>
+        </w:rPr>
+        <w:t xml:space="preserve">know that there are no errors on the training process </w:t>
+      </w:r>
+    </w:p>
+    <w:p>
+      <w:pPr>
+        <w:pStyle w:val="ListParagraph"/>
+        <w:numPr>
+          <w:ilvl w:val="0"/>
+          <w:numId w:val="4"/>
         </w:numPr>
         <w:rPr>
           <w:lang w:val="en-US"/>
@@ -542,130 +1013,11 @@
         </w:rPr>
         <w:t>As a user I want the system to inform me in case of an error</w:t>
       </w:r>
-    </w:p>
-    <w:p>
-      <w:pPr>
-        <w:pStyle w:val="Heading3"/>
-        <w:rPr>
-          <w:lang w:val="en-US"/>
-        </w:rPr>
-      </w:pPr>
-    </w:p>
-    <w:p>
-      <w:pPr>
-        <w:pStyle w:val="Heading3"/>
-        <w:rPr>
-          <w:lang w:val="en-US"/>
-        </w:rPr>
-      </w:pPr>
-      <w:r>
-        <w:rPr>
-          <w:lang w:val="en-US"/>
-        </w:rPr>
-        <w:t>Cloud Support</w:t>
-      </w:r>
-    </w:p>
-    <w:p>
-      <w:pPr>
-        <w:rPr>
-          <w:lang w:val="en-US"/>
-        </w:rPr>
-      </w:pPr>
-    </w:p>
-    <w:p>
-      <w:pPr>
-        <w:pStyle w:val="ListParagraph"/>
-        <w:numPr>
-          <w:ilvl w:val="0"/>
-          <w:numId w:val="4"/>
-        </w:numPr>
-        <w:rPr>
-          <w:lang w:val="en-US"/>
-        </w:rPr>
-      </w:pPr>
-      <w:r>
-        <w:rPr>
-          <w:lang w:val="en-US"/>
-        </w:rPr>
-        <w:t>As a user I want t</w:t>
-      </w:r>
-      <w:r>
-        <w:rPr>
-          <w:lang w:val="en-US"/>
-        </w:rPr>
-        <w:t xml:space="preserve">he system to be capable to be executed on the amazon web services </w:t>
-      </w:r>
-    </w:p>
-    <w:p>
-      <w:pPr>
-        <w:pStyle w:val="ListParagraph"/>
-        <w:numPr>
-          <w:ilvl w:val="0"/>
-          <w:numId w:val="4"/>
-        </w:numPr>
-        <w:rPr>
-          <w:lang w:val="en-US"/>
-        </w:rPr>
-      </w:pPr>
-      <w:r>
-        <w:rPr>
-          <w:lang w:val="en-US"/>
-        </w:rPr>
-        <w:t>As a user I want the system to be able to prepare the data on the amazon web services</w:t>
-      </w:r>
-    </w:p>
-    <w:p>
-      <w:pPr>
-        <w:pStyle w:val="ListParagraph"/>
-        <w:numPr>
-          <w:ilvl w:val="0"/>
-          <w:numId w:val="4"/>
-        </w:numPr>
-        <w:rPr>
-          <w:lang w:val="en-US"/>
-        </w:rPr>
-      </w:pPr>
-      <w:r>
-        <w:rPr>
-          <w:lang w:val="en-US"/>
-        </w:rPr>
-        <w:t>As a user I want the system to be able to build the model on the amazon web services</w:t>
-      </w:r>
-    </w:p>
-    <w:p>
-      <w:pPr>
-        <w:pStyle w:val="ListParagraph"/>
-        <w:numPr>
-          <w:ilvl w:val="0"/>
-          <w:numId w:val="4"/>
-        </w:numPr>
-        <w:rPr>
-          <w:lang w:val="en-US"/>
-        </w:rPr>
-      </w:pPr>
-      <w:r>
-        <w:rPr>
-          <w:lang w:val="en-US"/>
-        </w:rPr>
-        <w:t>As a user I want the system to validate the build on the amazon web services</w:t>
-      </w:r>
-    </w:p>
-    <w:p>
-      <w:pPr>
-        <w:pStyle w:val="ListParagraph"/>
-        <w:numPr>
-          <w:ilvl w:val="0"/>
-          <w:numId w:val="4"/>
-        </w:numPr>
-        <w:rPr>
-          <w:lang w:val="en-US"/>
-        </w:rPr>
-      </w:pPr>
-      <w:r>
-        <w:rPr>
-          <w:lang w:val="en-US"/>
-        </w:rPr>
-        <w:t>As a user I want the system to inform me in case of an error</w:t>
+      <w:r>
+        <w:rPr>
+          <w:lang w:val="en-US"/>
+        </w:rPr>
+        <w:t xml:space="preserve"> so that I can know where to look at.</w:t>
       </w:r>
     </w:p>
     <w:sectPr>

</xml_diff>

<commit_message>
fix some misspelled errors
</commit_message>
<xml_diff>
--- a/requirements_analysis/User-Stories_Original.docx
+++ b/requirements_analysis/User-Stories_Original.docx
@@ -126,186 +126,180 @@
         <w:rPr>
           <w:lang w:val="en-US"/>
         </w:rPr>
+        <w:t>so that I can make</w:t>
+      </w:r>
+      <w:r>
+        <w:rPr>
+          <w:lang w:val="en-US"/>
+        </w:rPr>
+        <w:t xml:space="preserve"> classification</w:t>
+      </w:r>
+    </w:p>
+    <w:p>
+      <w:pPr>
+        <w:pStyle w:val="ListParagraph"/>
+        <w:numPr>
+          <w:ilvl w:val="0"/>
+          <w:numId w:val="1"/>
+        </w:numPr>
+        <w:rPr>
+          <w:lang w:val="en-US"/>
+        </w:rPr>
+      </w:pPr>
+      <w:r>
+        <w:rPr>
+          <w:lang w:val="en-US"/>
+        </w:rPr>
+        <w:t>As a user I want to validate the dataset once the dataset is loaded</w:t>
+      </w:r>
+      <w:r>
+        <w:rPr>
+          <w:lang w:val="en-US"/>
+        </w:rPr>
+        <w:t xml:space="preserve"> so that I can train the model</w:t>
+      </w:r>
+    </w:p>
+    <w:p>
+      <w:pPr>
+        <w:pStyle w:val="ListParagraph"/>
+        <w:numPr>
+          <w:ilvl w:val="0"/>
+          <w:numId w:val="1"/>
+        </w:numPr>
+        <w:rPr>
+          <w:lang w:val="en-US"/>
+        </w:rPr>
+      </w:pPr>
+      <w:r>
+        <w:rPr>
+          <w:lang w:val="en-US"/>
+        </w:rPr>
+        <w:t xml:space="preserve">As a user I want my dataset to be saved once is preprocessed </w:t>
+      </w:r>
+      <w:r>
+        <w:rPr>
+          <w:lang w:val="en-US"/>
+        </w:rPr>
+        <w:t>so that I can train the model</w:t>
+      </w:r>
+    </w:p>
+    <w:p>
+      <w:pPr>
+        <w:pStyle w:val="ListParagraph"/>
+        <w:numPr>
+          <w:ilvl w:val="0"/>
+          <w:numId w:val="1"/>
+        </w:numPr>
+        <w:rPr>
+          <w:lang w:val="en-US"/>
+        </w:rPr>
+      </w:pPr>
+      <w:r>
+        <w:rPr>
+          <w:lang w:val="en-US"/>
+        </w:rPr>
+        <w:t>As a user I want t</w:t>
+      </w:r>
+      <w:r>
+        <w:rPr>
+          <w:lang w:val="en-US"/>
+        </w:rPr>
+        <w:t>he system to validate</w:t>
+      </w:r>
+      <w:r>
+        <w:rPr>
+          <w:lang w:val="en-US"/>
+        </w:rPr>
+        <w:t xml:space="preserve"> all the preprocessing steps</w:t>
+      </w:r>
+      <w:r>
+        <w:rPr>
+          <w:lang w:val="en-US"/>
+        </w:rPr>
+        <w:t xml:space="preserve"> so that I can train the model</w:t>
+      </w:r>
+    </w:p>
+    <w:p>
+      <w:pPr>
+        <w:pStyle w:val="ListParagraph"/>
+        <w:numPr>
+          <w:ilvl w:val="0"/>
+          <w:numId w:val="1"/>
+        </w:numPr>
+        <w:rPr>
+          <w:lang w:val="en-US"/>
+        </w:rPr>
+      </w:pPr>
+      <w:r>
+        <w:rPr>
+          <w:lang w:val="en-US"/>
+        </w:rPr>
+        <w:t>As a user I want the system to inform me in case of an error</w:t>
+      </w:r>
+      <w:r>
+        <w:rPr>
+          <w:lang w:val="en-US"/>
+        </w:rPr>
+        <w:t xml:space="preserve"> so that I can know where to look at.</w:t>
+      </w:r>
+    </w:p>
+    <w:p>
+      <w:pPr>
+        <w:rPr>
+          <w:lang w:val="en-US"/>
+        </w:rPr>
+      </w:pPr>
+    </w:p>
+    <w:p>
+      <w:pPr>
+        <w:pStyle w:val="Heading3"/>
+        <w:rPr>
+          <w:lang w:val="en-US"/>
+        </w:rPr>
+      </w:pPr>
+      <w:r>
+        <w:rPr>
+          <w:lang w:val="en-US"/>
+        </w:rPr>
+        <w:t>Model Training</w:t>
+      </w:r>
+    </w:p>
+    <w:p>
+      <w:pPr>
+        <w:rPr>
+          <w:lang w:val="en-US"/>
+        </w:rPr>
+      </w:pPr>
+    </w:p>
+    <w:p>
+      <w:pPr>
+        <w:pStyle w:val="ListParagraph"/>
+        <w:numPr>
+          <w:ilvl w:val="0"/>
+          <w:numId w:val="2"/>
+        </w:numPr>
+        <w:rPr>
+          <w:lang w:val="en-US"/>
+        </w:rPr>
+      </w:pPr>
+      <w:r>
+        <w:rPr>
+          <w:lang w:val="en-US"/>
+        </w:rPr>
+        <w:t xml:space="preserve">As a user I want to be able to choose the number of the dense layers </w:t>
+      </w:r>
+      <w:r>
+        <w:rPr>
+          <w:lang w:val="en-US"/>
+        </w:rPr>
         <w:t>so that I can</w:t>
       </w:r>
       <w:r>
         <w:rPr>
           <w:lang w:val="en-US"/>
         </w:rPr>
-        <w:t xml:space="preserve"> make</w:t>
-      </w:r>
-      <w:r>
-        <w:rPr>
-          <w:lang w:val="en-US"/>
-        </w:rPr>
-        <w:t xml:space="preserve"> classification</w:t>
-      </w:r>
-    </w:p>
-    <w:p>
-      <w:pPr>
-        <w:pStyle w:val="ListParagraph"/>
-        <w:numPr>
-          <w:ilvl w:val="0"/>
-          <w:numId w:val="1"/>
-        </w:numPr>
-        <w:rPr>
-          <w:lang w:val="en-US"/>
-        </w:rPr>
-      </w:pPr>
-      <w:r>
-        <w:rPr>
-          <w:lang w:val="en-US"/>
-        </w:rPr>
-        <w:t>As a user I want to validate the dataset once the dataset is loaded</w:t>
-      </w:r>
-      <w:r>
-        <w:rPr>
-          <w:lang w:val="en-US"/>
-        </w:rPr>
-        <w:t xml:space="preserve"> so that I can train the model</w:t>
-      </w:r>
-    </w:p>
-    <w:p>
-      <w:pPr>
-        <w:pStyle w:val="ListParagraph"/>
-        <w:numPr>
-          <w:ilvl w:val="0"/>
-          <w:numId w:val="1"/>
-        </w:numPr>
-        <w:rPr>
-          <w:lang w:val="en-US"/>
-        </w:rPr>
-      </w:pPr>
-      <w:r>
-        <w:rPr>
-          <w:lang w:val="en-US"/>
-        </w:rPr>
-        <w:t xml:space="preserve">As a user I want my dataset to be saved once is preprocessed </w:t>
-      </w:r>
-      <w:r>
-        <w:rPr>
-          <w:lang w:val="en-US"/>
-        </w:rPr>
-        <w:t>so that I can</w:t>
-      </w:r>
-      <w:r>
-        <w:rPr>
-          <w:lang w:val="en-US"/>
-        </w:rPr>
-        <w:t xml:space="preserve"> train the model</w:t>
-      </w:r>
-    </w:p>
-    <w:p>
-      <w:pPr>
-        <w:pStyle w:val="ListParagraph"/>
-        <w:numPr>
-          <w:ilvl w:val="0"/>
-          <w:numId w:val="1"/>
-        </w:numPr>
-        <w:rPr>
-          <w:lang w:val="en-US"/>
-        </w:rPr>
-      </w:pPr>
-      <w:r>
-        <w:rPr>
-          <w:lang w:val="en-US"/>
-        </w:rPr>
-        <w:t>As a user I want t</w:t>
-      </w:r>
-      <w:r>
-        <w:rPr>
-          <w:lang w:val="en-US"/>
-        </w:rPr>
-        <w:t>he system to validate</w:t>
-      </w:r>
-      <w:r>
-        <w:rPr>
-          <w:lang w:val="en-US"/>
-        </w:rPr>
-        <w:t xml:space="preserve"> all the preprocessing steps</w:t>
-      </w:r>
-      <w:r>
-        <w:rPr>
-          <w:lang w:val="en-US"/>
-        </w:rPr>
-        <w:t xml:space="preserve"> </w:t>
-      </w:r>
-      <w:r>
-        <w:rPr>
-          <w:lang w:val="en-US"/>
-        </w:rPr>
-        <w:t>so that I can</w:t>
-      </w:r>
-      <w:r>
-        <w:rPr>
-          <w:lang w:val="en-US"/>
-        </w:rPr>
-        <w:t xml:space="preserve"> train the model</w:t>
-      </w:r>
-    </w:p>
-    <w:p>
-      <w:pPr>
-        <w:pStyle w:val="ListParagraph"/>
-        <w:numPr>
-          <w:ilvl w:val="0"/>
-          <w:numId w:val="1"/>
-        </w:numPr>
-        <w:rPr>
-          <w:lang w:val="en-US"/>
-        </w:rPr>
-      </w:pPr>
-      <w:r>
-        <w:rPr>
-          <w:lang w:val="en-US"/>
-        </w:rPr>
-        <w:t>As a user I want the system to inform me in case of an error</w:t>
-      </w:r>
-      <w:r>
-        <w:rPr>
-          <w:lang w:val="en-US"/>
-        </w:rPr>
-        <w:t xml:space="preserve"> so that I can know where to look at.</w:t>
-      </w:r>
-    </w:p>
-    <w:p>
-      <w:pPr>
-        <w:rPr>
-          <w:lang w:val="en-US"/>
-        </w:rPr>
-      </w:pPr>
-    </w:p>
-    <w:p>
-      <w:pPr>
-        <w:pStyle w:val="Heading3"/>
-        <w:rPr>
-          <w:lang w:val="en-US"/>
-        </w:rPr>
-      </w:pPr>
-      <w:r>
-        <w:rPr>
-          <w:lang w:val="en-US"/>
-        </w:rPr>
-        <w:t>Model</w:t>
-      </w:r>
-      <w:r>
-        <w:rPr>
-          <w:lang w:val="en-US"/>
-        </w:rPr>
-        <w:t xml:space="preserve"> </w:t>
-      </w:r>
-      <w:r>
-        <w:rPr>
-          <w:lang w:val="en-US"/>
-        </w:rPr>
-        <w:t>Training</w:t>
-      </w:r>
-    </w:p>
-    <w:p>
-      <w:pPr>
-        <w:rPr>
-          <w:lang w:val="en-US"/>
-        </w:rPr>
-      </w:pPr>
+        <w:t xml:space="preserve"> train my model</w:t>
+      </w:r>
     </w:p>
     <w:p>
       <w:pPr>
@@ -322,19 +316,19 @@
         <w:rPr>
           <w:lang w:val="en-US"/>
         </w:rPr>
-        <w:t xml:space="preserve">As a user I want to be able to choose the number of the dense layers </w:t>
-      </w:r>
-      <w:r>
-        <w:rPr>
-          <w:lang w:val="en-US"/>
-        </w:rPr>
-        <w:t>so that I can</w:t>
-      </w:r>
-      <w:r>
-        <w:rPr>
-          <w:lang w:val="en-US"/>
-        </w:rPr>
-        <w:t xml:space="preserve"> train my model</w:t>
+        <w:t xml:space="preserve">As a user I want to be able to choose the number of the layers </w:t>
+      </w:r>
+      <w:r>
+        <w:rPr>
+          <w:lang w:val="en-US"/>
+        </w:rPr>
+        <w:t xml:space="preserve">so that I can </w:t>
+      </w:r>
+      <w:r>
+        <w:rPr>
+          <w:lang w:val="en-US"/>
+        </w:rPr>
+        <w:t>train my model</w:t>
       </w:r>
     </w:p>
     <w:p>
@@ -352,419 +346,13 @@
         <w:rPr>
           <w:lang w:val="en-US"/>
         </w:rPr>
-        <w:t>As a user</w:t>
-      </w:r>
-      <w:r>
-        <w:rPr>
-          <w:lang w:val="en-US"/>
-        </w:rPr>
-        <w:t xml:space="preserve"> I want to be able to choose the number of the layers </w:t>
-      </w:r>
-      <w:r>
-        <w:rPr>
-          <w:lang w:val="en-US"/>
-        </w:rPr>
-        <w:t xml:space="preserve">so that I can </w:t>
-      </w:r>
-      <w:r>
-        <w:rPr>
-          <w:lang w:val="en-US"/>
-        </w:rPr>
-        <w:t>train my model</w:t>
-      </w:r>
-    </w:p>
-    <w:p>
-      <w:pPr>
-        <w:pStyle w:val="ListParagraph"/>
-        <w:numPr>
-          <w:ilvl w:val="0"/>
-          <w:numId w:val="2"/>
-        </w:numPr>
-        <w:rPr>
-          <w:lang w:val="en-US"/>
-        </w:rPr>
-      </w:pPr>
-      <w:r>
-        <w:rPr>
-          <w:lang w:val="en-US"/>
-        </w:rPr>
-        <w:t>As a user</w:t>
-      </w:r>
-      <w:r>
-        <w:rPr>
-          <w:lang w:val="en-US"/>
-        </w:rPr>
-        <w:t xml:space="preserve"> I want the system to be able to build the model and initialize the model parameters</w:t>
-      </w:r>
-      <w:r>
-        <w:rPr>
-          <w:lang w:val="en-US"/>
-        </w:rPr>
-        <w:t xml:space="preserve"> </w:t>
-      </w:r>
-      <w:r>
-        <w:rPr>
-          <w:lang w:val="en-US"/>
-        </w:rPr>
-        <w:t>so that I can</w:t>
-      </w:r>
-      <w:r>
-        <w:rPr>
-          <w:lang w:val="en-US"/>
-        </w:rPr>
-        <w:t xml:space="preserve"> train train my model</w:t>
-      </w:r>
-    </w:p>
-    <w:p>
-      <w:pPr>
-        <w:pStyle w:val="ListParagraph"/>
-        <w:numPr>
-          <w:ilvl w:val="0"/>
-          <w:numId w:val="2"/>
-        </w:numPr>
-        <w:rPr>
-          <w:lang w:val="en-US"/>
-        </w:rPr>
-      </w:pPr>
-      <w:r>
-        <w:rPr>
-          <w:lang w:val="en-US"/>
-        </w:rPr>
-        <w:t>As a user</w:t>
-      </w:r>
-      <w:r>
-        <w:rPr>
-          <w:lang w:val="en-US"/>
-        </w:rPr>
-        <w:t xml:space="preserve"> </w:t>
-      </w:r>
-      <w:r>
-        <w:rPr>
-          <w:lang w:val="en-US"/>
-        </w:rPr>
-        <w:t xml:space="preserve">I want </w:t>
-      </w:r>
-      <w:r>
-        <w:rPr>
-          <w:lang w:val="en-US"/>
-        </w:rPr>
-        <w:t>the system to validate all the training steps</w:t>
-      </w:r>
-      <w:r>
-        <w:rPr>
-          <w:lang w:val="en-US"/>
-        </w:rPr>
-        <w:t xml:space="preserve"> </w:t>
-      </w:r>
-      <w:r>
-        <w:rPr>
-          <w:lang w:val="en-US"/>
-        </w:rPr>
-        <w:t>so that I can</w:t>
-      </w:r>
-      <w:r>
-        <w:rPr>
-          <w:lang w:val="en-US"/>
-        </w:rPr>
-        <w:t xml:space="preserve"> evaluate the model</w:t>
-      </w:r>
-    </w:p>
-    <w:p>
-      <w:pPr>
-        <w:pStyle w:val="ListParagraph"/>
-        <w:numPr>
-          <w:ilvl w:val="0"/>
-          <w:numId w:val="2"/>
-        </w:numPr>
-        <w:rPr>
-          <w:lang w:val="en-US"/>
-        </w:rPr>
-      </w:pPr>
-      <w:r>
-        <w:rPr>
-          <w:lang w:val="en-US"/>
-        </w:rPr>
-        <w:t>As a use</w:t>
-      </w:r>
-      <w:r>
-        <w:rPr>
-          <w:lang w:val="en-US"/>
-        </w:rPr>
-        <w:t>r I want the system to inform me in case of an error</w:t>
-      </w:r>
-      <w:r>
-        <w:rPr>
-          <w:lang w:val="en-US"/>
-        </w:rPr>
-        <w:t xml:space="preserve"> </w:t>
-      </w:r>
-      <w:r>
-        <w:rPr>
-          <w:lang w:val="en-US"/>
-        </w:rPr>
-        <w:t>so that I can</w:t>
-      </w:r>
-      <w:r>
-        <w:rPr>
-          <w:lang w:val="en-US"/>
-        </w:rPr>
-        <w:t xml:space="preserve"> where I can look at.</w:t>
-      </w:r>
-    </w:p>
-    <w:p>
-      <w:pPr>
-        <w:rPr>
-          <w:lang w:val="en-US"/>
-        </w:rPr>
-      </w:pPr>
-    </w:p>
-    <w:p>
-      <w:pPr>
-        <w:pStyle w:val="Heading3"/>
-        <w:rPr>
-          <w:lang w:val="en-US"/>
-        </w:rPr>
-      </w:pPr>
-      <w:r>
-        <w:rPr>
-          <w:lang w:val="en-US"/>
-        </w:rPr>
-        <w:t xml:space="preserve">Model </w:t>
-      </w:r>
-      <w:r>
-        <w:rPr>
-          <w:lang w:val="en-US"/>
-        </w:rPr>
-        <w:t>Evaluation</w:t>
-      </w:r>
-    </w:p>
-    <w:p>
-      <w:pPr>
-        <w:rPr>
-          <w:lang w:val="en-US"/>
-        </w:rPr>
-      </w:pPr>
-    </w:p>
-    <w:p>
-      <w:pPr>
-        <w:pStyle w:val="ListParagraph"/>
-        <w:numPr>
-          <w:ilvl w:val="0"/>
-          <w:numId w:val="3"/>
-        </w:numPr>
-        <w:rPr>
-          <w:lang w:val="en-US"/>
-        </w:rPr>
-      </w:pPr>
-      <w:r>
-        <w:rPr>
-          <w:lang w:val="en-US"/>
-        </w:rPr>
-        <w:t>As a user</w:t>
-      </w:r>
-      <w:r>
-        <w:rPr>
-          <w:lang w:val="en-US"/>
-        </w:rPr>
-        <w:t xml:space="preserve"> I want the system to evaluate the model</w:t>
-      </w:r>
-      <w:r>
-        <w:rPr>
-          <w:lang w:val="en-US"/>
-        </w:rPr>
-        <w:t xml:space="preserve"> </w:t>
-      </w:r>
-      <w:r>
-        <w:rPr>
-          <w:lang w:val="en-US"/>
-        </w:rPr>
-        <w:t>so that I can</w:t>
-      </w:r>
-      <w:r>
-        <w:rPr>
-          <w:lang w:val="en-US"/>
-        </w:rPr>
-        <w:t xml:space="preserve"> get the classification</w:t>
-      </w:r>
-    </w:p>
-    <w:p>
-      <w:pPr>
-        <w:pStyle w:val="ListParagraph"/>
-        <w:numPr>
-          <w:ilvl w:val="0"/>
-          <w:numId w:val="3"/>
-        </w:numPr>
-        <w:rPr>
-          <w:lang w:val="en-US"/>
-        </w:rPr>
-      </w:pPr>
-      <w:r>
-        <w:rPr>
-          <w:lang w:val="en-US"/>
-        </w:rPr>
-        <w:t>As a user</w:t>
-      </w:r>
-      <w:r>
-        <w:rPr>
-          <w:lang w:val="en-US"/>
-        </w:rPr>
-        <w:t xml:space="preserve"> I want the evaluation model to load the trained model</w:t>
-      </w:r>
-      <w:r>
-        <w:rPr>
-          <w:lang w:val="en-US"/>
-        </w:rPr>
-        <w:t xml:space="preserve"> </w:t>
-      </w:r>
-      <w:r>
-        <w:rPr>
-          <w:lang w:val="en-US"/>
-        </w:rPr>
-        <w:t>so that I can get the classification</w:t>
-      </w:r>
-    </w:p>
-    <w:p>
-      <w:pPr>
-        <w:pStyle w:val="ListParagraph"/>
-        <w:numPr>
-          <w:ilvl w:val="0"/>
-          <w:numId w:val="3"/>
-        </w:numPr>
-        <w:rPr>
-          <w:lang w:val="en-US"/>
-        </w:rPr>
-      </w:pPr>
-      <w:r>
-        <w:rPr>
-          <w:lang w:val="en-US"/>
-        </w:rPr>
-        <w:t>As a user</w:t>
-      </w:r>
-      <w:r>
-        <w:rPr>
-          <w:lang w:val="en-US"/>
-        </w:rPr>
-        <w:t xml:space="preserve"> I want to see the prediction of the evaluation</w:t>
-      </w:r>
-      <w:r>
-        <w:rPr>
-          <w:lang w:val="en-US"/>
-        </w:rPr>
-        <w:t xml:space="preserve"> </w:t>
-      </w:r>
-      <w:r>
-        <w:rPr>
-          <w:lang w:val="en-US"/>
-        </w:rPr>
-        <w:t>so that I can get the classification</w:t>
-      </w:r>
-    </w:p>
-    <w:p>
-      <w:pPr>
-        <w:pStyle w:val="ListParagraph"/>
-        <w:numPr>
-          <w:ilvl w:val="0"/>
-          <w:numId w:val="3"/>
-        </w:numPr>
-        <w:rPr>
-          <w:lang w:val="en-US"/>
-        </w:rPr>
-      </w:pPr>
-      <w:r>
-        <w:rPr>
-          <w:lang w:val="en-US"/>
-        </w:rPr>
-        <w:t>As a user</w:t>
-      </w:r>
-      <w:r>
-        <w:rPr>
-          <w:lang w:val="en-US"/>
-        </w:rPr>
-        <w:t xml:space="preserve"> I want the system to print report for performance</w:t>
-      </w:r>
-      <w:r>
-        <w:rPr>
-          <w:lang w:val="en-US"/>
-        </w:rPr>
-        <w:t xml:space="preserve"> </w:t>
-      </w:r>
-      <w:r>
-        <w:rPr>
-          <w:lang w:val="en-US"/>
-        </w:rPr>
-        <w:t xml:space="preserve">so that I can </w:t>
-      </w:r>
-      <w:r>
-        <w:rPr>
-          <w:lang w:val="en-US"/>
-        </w:rPr>
-        <w:t>know how the system behaves / performs.</w:t>
-      </w:r>
-    </w:p>
-    <w:p>
-      <w:pPr>
-        <w:pStyle w:val="ListParagraph"/>
-        <w:numPr>
-          <w:ilvl w:val="0"/>
-          <w:numId w:val="3"/>
-        </w:numPr>
-        <w:rPr>
-          <w:lang w:val="en-US"/>
-        </w:rPr>
-      </w:pPr>
-      <w:r>
-        <w:rPr>
-          <w:lang w:val="en-US"/>
-        </w:rPr>
-        <w:t>As a user</w:t>
-      </w:r>
-      <w:r>
-        <w:rPr>
-          <w:lang w:val="en-US"/>
-        </w:rPr>
-        <w:t xml:space="preserve"> I want the to export the results of the evaluation</w:t>
-      </w:r>
-      <w:r>
-        <w:rPr>
-          <w:lang w:val="en-US"/>
-        </w:rPr>
-        <w:t xml:space="preserve"> </w:t>
-      </w:r>
-      <w:r>
-        <w:rPr>
-          <w:lang w:val="en-US"/>
-        </w:rPr>
-        <w:t xml:space="preserve">so that I can </w:t>
-      </w:r>
-      <w:r>
-        <w:rPr>
-          <w:lang w:val="en-US"/>
-        </w:rPr>
-        <w:t>read them.</w:t>
-      </w:r>
-    </w:p>
-    <w:p>
-      <w:pPr>
-        <w:pStyle w:val="ListParagraph"/>
-        <w:numPr>
-          <w:ilvl w:val="0"/>
-          <w:numId w:val="3"/>
-        </w:numPr>
-        <w:rPr>
-          <w:lang w:val="en-US"/>
-        </w:rPr>
-      </w:pPr>
-      <w:r>
-        <w:rPr>
-          <w:lang w:val="en-US"/>
-        </w:rPr>
-        <w:t xml:space="preserve">As a user the system to validate all the </w:t>
-      </w:r>
-      <w:r>
-        <w:rPr>
-          <w:lang w:val="en-US"/>
-        </w:rPr>
-        <w:t>evaluation</w:t>
+        <w:t>As a user I want the system to be able to build the model and initialize the model parameters</w:t>
+      </w:r>
+      <w:r>
+        <w:rPr>
+          <w:lang w:val="en-US"/>
+        </w:rPr>
+        <w:t xml:space="preserve"> so that I can train</w:t>
       </w:r>
       <w:bookmarkStart w:id="0" w:name="_GoBack"/>
       <w:bookmarkEnd w:id="0"/>
@@ -772,19 +360,257 @@
         <w:rPr>
           <w:lang w:val="en-US"/>
         </w:rPr>
+        <w:t xml:space="preserve"> my model</w:t>
+      </w:r>
+    </w:p>
+    <w:p>
+      <w:pPr>
+        <w:pStyle w:val="ListParagraph"/>
+        <w:numPr>
+          <w:ilvl w:val="0"/>
+          <w:numId w:val="2"/>
+        </w:numPr>
+        <w:rPr>
+          <w:lang w:val="en-US"/>
+        </w:rPr>
+      </w:pPr>
+      <w:r>
+        <w:rPr>
+          <w:lang w:val="en-US"/>
+        </w:rPr>
+        <w:t xml:space="preserve">As a user </w:t>
+      </w:r>
+      <w:r>
+        <w:rPr>
+          <w:lang w:val="en-US"/>
+        </w:rPr>
+        <w:t xml:space="preserve">I want </w:t>
+      </w:r>
+      <w:r>
+        <w:rPr>
+          <w:lang w:val="en-US"/>
+        </w:rPr>
+        <w:t>the system to validate all the training steps</w:t>
+      </w:r>
+      <w:r>
+        <w:rPr>
+          <w:lang w:val="en-US"/>
+        </w:rPr>
+        <w:t xml:space="preserve"> so that I can evaluate the model</w:t>
+      </w:r>
+    </w:p>
+    <w:p>
+      <w:pPr>
+        <w:pStyle w:val="ListParagraph"/>
+        <w:numPr>
+          <w:ilvl w:val="0"/>
+          <w:numId w:val="2"/>
+        </w:numPr>
+        <w:rPr>
+          <w:lang w:val="en-US"/>
+        </w:rPr>
+      </w:pPr>
+      <w:r>
+        <w:rPr>
+          <w:lang w:val="en-US"/>
+        </w:rPr>
+        <w:t>As a user I want the system to inform me in case of an error</w:t>
+      </w:r>
+      <w:r>
+        <w:rPr>
+          <w:lang w:val="en-US"/>
+        </w:rPr>
+        <w:t xml:space="preserve"> so that I can where I can look at.</w:t>
+      </w:r>
+    </w:p>
+    <w:p>
+      <w:pPr>
+        <w:rPr>
+          <w:lang w:val="en-US"/>
+        </w:rPr>
+      </w:pPr>
+    </w:p>
+    <w:p>
+      <w:pPr>
+        <w:pStyle w:val="Heading3"/>
+        <w:rPr>
+          <w:lang w:val="en-US"/>
+        </w:rPr>
+      </w:pPr>
+      <w:r>
+        <w:rPr>
+          <w:lang w:val="en-US"/>
+        </w:rPr>
+        <w:t>Model Evaluation</w:t>
+      </w:r>
+    </w:p>
+    <w:p>
+      <w:pPr>
+        <w:rPr>
+          <w:lang w:val="en-US"/>
+        </w:rPr>
+      </w:pPr>
+    </w:p>
+    <w:p>
+      <w:pPr>
+        <w:pStyle w:val="ListParagraph"/>
+        <w:numPr>
+          <w:ilvl w:val="0"/>
+          <w:numId w:val="3"/>
+        </w:numPr>
+        <w:rPr>
+          <w:lang w:val="en-US"/>
+        </w:rPr>
+      </w:pPr>
+      <w:r>
+        <w:rPr>
+          <w:lang w:val="en-US"/>
+        </w:rPr>
+        <w:t>As a user I want the system to evaluate the model</w:t>
+      </w:r>
+      <w:r>
+        <w:rPr>
+          <w:lang w:val="en-US"/>
+        </w:rPr>
+        <w:t xml:space="preserve"> so that I can get the classification</w:t>
+      </w:r>
+    </w:p>
+    <w:p>
+      <w:pPr>
+        <w:pStyle w:val="ListParagraph"/>
+        <w:numPr>
+          <w:ilvl w:val="0"/>
+          <w:numId w:val="3"/>
+        </w:numPr>
+        <w:rPr>
+          <w:lang w:val="en-US"/>
+        </w:rPr>
+      </w:pPr>
+      <w:r>
+        <w:rPr>
+          <w:lang w:val="en-US"/>
+        </w:rPr>
+        <w:t>As a user I want the evaluation model to load the trained model</w:t>
+      </w:r>
+      <w:r>
+        <w:rPr>
+          <w:lang w:val="en-US"/>
+        </w:rPr>
+        <w:t xml:space="preserve"> </w:t>
+      </w:r>
+      <w:r>
+        <w:rPr>
+          <w:lang w:val="en-US"/>
+        </w:rPr>
+        <w:t>so that I can get the classification</w:t>
+      </w:r>
+    </w:p>
+    <w:p>
+      <w:pPr>
+        <w:pStyle w:val="ListParagraph"/>
+        <w:numPr>
+          <w:ilvl w:val="0"/>
+          <w:numId w:val="3"/>
+        </w:numPr>
+        <w:rPr>
+          <w:lang w:val="en-US"/>
+        </w:rPr>
+      </w:pPr>
+      <w:r>
+        <w:rPr>
+          <w:lang w:val="en-US"/>
+        </w:rPr>
+        <w:t>As a user I want to see the prediction of the evaluation</w:t>
+      </w:r>
+      <w:r>
+        <w:rPr>
+          <w:lang w:val="en-US"/>
+        </w:rPr>
+        <w:t xml:space="preserve"> so that I can get the classification</w:t>
+      </w:r>
+    </w:p>
+    <w:p>
+      <w:pPr>
+        <w:pStyle w:val="ListParagraph"/>
+        <w:numPr>
+          <w:ilvl w:val="0"/>
+          <w:numId w:val="3"/>
+        </w:numPr>
+        <w:rPr>
+          <w:lang w:val="en-US"/>
+        </w:rPr>
+      </w:pPr>
+      <w:r>
+        <w:rPr>
+          <w:lang w:val="en-US"/>
+        </w:rPr>
+        <w:t>As a user I want the system to print report for performance</w:t>
+      </w:r>
+      <w:r>
+        <w:rPr>
+          <w:lang w:val="en-US"/>
+        </w:rPr>
+        <w:t xml:space="preserve"> so that I can know how the system behaves / performs.</w:t>
+      </w:r>
+    </w:p>
+    <w:p>
+      <w:pPr>
+        <w:pStyle w:val="ListParagraph"/>
+        <w:numPr>
+          <w:ilvl w:val="0"/>
+          <w:numId w:val="3"/>
+        </w:numPr>
+        <w:rPr>
+          <w:lang w:val="en-US"/>
+        </w:rPr>
+      </w:pPr>
+      <w:r>
+        <w:rPr>
+          <w:lang w:val="en-US"/>
+        </w:rPr>
+        <w:t>As a user I want to export the results of the evaluation</w:t>
+      </w:r>
+      <w:r>
+        <w:rPr>
+          <w:lang w:val="en-US"/>
+        </w:rPr>
+        <w:t xml:space="preserve"> so that I can read them.</w:t>
+      </w:r>
+    </w:p>
+    <w:p>
+      <w:pPr>
+        <w:pStyle w:val="ListParagraph"/>
+        <w:numPr>
+          <w:ilvl w:val="0"/>
+          <w:numId w:val="3"/>
+        </w:numPr>
+        <w:rPr>
+          <w:lang w:val="en-US"/>
+        </w:rPr>
+      </w:pPr>
+      <w:r>
+        <w:rPr>
+          <w:lang w:val="en-US"/>
+        </w:rPr>
+        <w:t xml:space="preserve">As a user the system to validate all the </w:t>
+      </w:r>
+      <w:r>
+        <w:rPr>
+          <w:lang w:val="en-US"/>
+        </w:rPr>
+        <w:t>evaluation</w:t>
+      </w:r>
+      <w:r>
+        <w:rPr>
+          <w:lang w:val="en-US"/>
+        </w:rPr>
         <w:t xml:space="preserve"> steps</w:t>
       </w:r>
       <w:r>
         <w:rPr>
           <w:lang w:val="en-US"/>
         </w:rPr>
-        <w:t xml:space="preserve"> </w:t>
-      </w:r>
-      <w:r>
-        <w:rPr>
-          <w:lang w:val="en-US"/>
-        </w:rPr>
-        <w:t>so that I can get the classification</w:t>
+        <w:t xml:space="preserve"> so that I can get the classification</w:t>
       </w:r>
     </w:p>
     <w:p>
@@ -808,19 +634,7 @@
         <w:rPr>
           <w:lang w:val="en-US"/>
         </w:rPr>
-        <w:t xml:space="preserve"> </w:t>
-      </w:r>
-      <w:r>
-        <w:rPr>
-          <w:lang w:val="en-US"/>
-        </w:rPr>
-        <w:t xml:space="preserve">so that I can </w:t>
-      </w:r>
-      <w:r>
-        <w:rPr>
-          <w:lang w:val="en-US"/>
-        </w:rPr>
-        <w:t>know where to look at.</w:t>
+        <w:t xml:space="preserve"> so that I can know where to look at.</w:t>
       </w:r>
     </w:p>
     <w:p>
@@ -879,13 +693,7 @@
         <w:rPr>
           <w:lang w:val="en-US"/>
         </w:rPr>
-        <w:t xml:space="preserve">so that I can </w:t>
-      </w:r>
-      <w:r>
-        <w:rPr>
-          <w:lang w:val="en-US"/>
-        </w:rPr>
-        <w:t>have higher performance</w:t>
+        <w:t>so that I can have higher performance</w:t>
       </w:r>
     </w:p>
     <w:p>
@@ -909,19 +717,7 @@
         <w:rPr>
           <w:lang w:val="en-US"/>
         </w:rPr>
-        <w:t xml:space="preserve"> </w:t>
-      </w:r>
-      <w:r>
-        <w:rPr>
-          <w:lang w:val="en-US"/>
-        </w:rPr>
-        <w:t xml:space="preserve">I can </w:t>
-      </w:r>
-      <w:r>
-        <w:rPr>
-          <w:lang w:val="en-US"/>
-        </w:rPr>
-        <w:t>feed them to the network</w:t>
+        <w:t xml:space="preserve"> I can feed them to the network</w:t>
       </w:r>
     </w:p>
     <w:p>
@@ -945,19 +741,7 @@
         <w:rPr>
           <w:lang w:val="en-US"/>
         </w:rPr>
-        <w:t xml:space="preserve"> </w:t>
-      </w:r>
-      <w:r>
-        <w:rPr>
-          <w:lang w:val="en-US"/>
-        </w:rPr>
-        <w:t xml:space="preserve">I can </w:t>
-      </w:r>
-      <w:r>
-        <w:rPr>
-          <w:lang w:val="en-US"/>
-        </w:rPr>
-        <w:t>evaluate it</w:t>
+        <w:t xml:space="preserve"> I can evaluate it</w:t>
       </w:r>
     </w:p>
     <w:p>
@@ -981,19 +765,7 @@
         <w:rPr>
           <w:lang w:val="en-US"/>
         </w:rPr>
-        <w:t xml:space="preserve"> </w:t>
-      </w:r>
-      <w:r>
-        <w:rPr>
-          <w:lang w:val="en-US"/>
-        </w:rPr>
-        <w:t xml:space="preserve">I can </w:t>
-      </w:r>
-      <w:r>
-        <w:rPr>
-          <w:lang w:val="en-US"/>
-        </w:rPr>
-        <w:t xml:space="preserve">know that there are no errors on the training process </w:t>
+        <w:t xml:space="preserve"> I can know that there are no errors on the training process </w:t>
       </w:r>
     </w:p>
     <w:p>
@@ -1510,6 +1282,7 @@
     <w:lsdException w:name="HTML Sample" w:semiHidden="1" w:unhideWhenUsed="1"/>
     <w:lsdException w:name="HTML Typewriter" w:semiHidden="1" w:unhideWhenUsed="1"/>
     <w:lsdException w:name="HTML Variable" w:semiHidden="1" w:unhideWhenUsed="1"/>
+    <w:lsdException w:name="Normal Table" w:semiHidden="1" w:unhideWhenUsed="1"/>
     <w:lsdException w:name="annotation subject" w:semiHidden="1" w:unhideWhenUsed="1"/>
     <w:lsdException w:name="No List" w:semiHidden="1" w:unhideWhenUsed="1"/>
     <w:lsdException w:name="Outline List 1" w:semiHidden="1" w:unhideWhenUsed="1"/>
@@ -1556,8 +1329,10 @@
     <w:lsdException w:name="Table Subtle 2" w:semiHidden="1" w:unhideWhenUsed="1"/>
     <w:lsdException w:name="Table Web 1" w:semiHidden="1" w:unhideWhenUsed="1"/>
     <w:lsdException w:name="Table Web 2" w:semiHidden="1" w:unhideWhenUsed="1"/>
+    <w:lsdException w:name="Table Web 3" w:semiHidden="1" w:unhideWhenUsed="1"/>
     <w:lsdException w:name="Balloon Text" w:semiHidden="1" w:unhideWhenUsed="1"/>
     <w:lsdException w:name="Table Grid" w:uiPriority="39"/>
+    <w:lsdException w:name="Table Theme" w:semiHidden="1" w:unhideWhenUsed="1"/>
     <w:lsdException w:name="Placeholder Text" w:semiHidden="1"/>
     <w:lsdException w:name="No Spacing" w:uiPriority="1" w:qFormat="1"/>
     <w:lsdException w:name="Light Shading" w:uiPriority="60"/>

</xml_diff>